<commit_message>
modified:   README.md modified:   UserManual.docx
</commit_message>
<xml_diff>
--- a/UserManual.docx
+++ b/UserManual.docx
@@ -856,6 +856,61 @@
           <w:lang w:val="en-US"/>
         </w:rPr>
         <w:t>2) Make sure that you select the driver’s points first. Otherwise, the application could produce the opposite result.</w:t>
+      </w:r>
+    </w:p>
+    <w:p>
+      <w:pPr>
+        <w:rPr>
+          <w:rFonts w:ascii="Times New Roman" w:hAnsi="Times New Roman" w:cs="Times New Roman"/>
+          <w:sz w:val="28"/>
+          <w:szCs w:val="28"/>
+          <w:lang w:val="en-US"/>
+        </w:rPr>
+      </w:pPr>
+      <w:r>
+        <w:rPr>
+          <w:rFonts w:ascii="Times New Roman" w:hAnsi="Times New Roman" w:cs="Times New Roman"/>
+          <w:sz w:val="28"/>
+          <w:szCs w:val="28"/>
+          <w:lang w:val="en-US"/>
+        </w:rPr>
+        <w:t xml:space="preserve">3) </w:t>
+      </w:r>
+      <w:r>
+        <w:rPr>
+          <w:rFonts w:ascii="Times New Roman" w:hAnsi="Times New Roman" w:cs="Times New Roman"/>
+          <w:sz w:val="28"/>
+          <w:szCs w:val="28"/>
+          <w:lang w:val="en-US"/>
+        </w:rPr>
+        <w:t xml:space="preserve">Please remember that some routes </w:t>
+      </w:r>
+      <w:r>
+        <w:rPr>
+          <w:rFonts w:ascii="Times New Roman" w:hAnsi="Times New Roman" w:cs="Times New Roman"/>
+          <w:sz w:val="28"/>
+          <w:szCs w:val="28"/>
+          <w:lang w:val="en-US"/>
+        </w:rPr>
+        <w:t>suggested</w:t>
+      </w:r>
+      <w:r>
+        <w:rPr>
+          <w:rFonts w:ascii="Times New Roman" w:hAnsi="Times New Roman" w:cs="Times New Roman"/>
+          <w:sz w:val="28"/>
+          <w:szCs w:val="28"/>
+          <w:lang w:val="en-US"/>
+        </w:rPr>
+        <w:t xml:space="preserve"> by the progra</w:t>
+      </w:r>
+      <w:r>
+        <w:rPr>
+          <w:rFonts w:ascii="Times New Roman" w:hAnsi="Times New Roman" w:cs="Times New Roman"/>
+          <w:sz w:val="28"/>
+          <w:szCs w:val="28"/>
+          <w:lang w:val="en-US"/>
+        </w:rPr>
+        <w:t>m may not be the most effective, as this is the prototype.</w:t>
       </w:r>
       <w:bookmarkStart w:id="0" w:name="_GoBack"/>
       <w:bookmarkEnd w:id="0"/>

</xml_diff>